<commit_message>
updated huawei pit stuffs
</commit_message>
<xml_diff>
--- a/client/huawei/MSRP/MSRP_Scope.docx
+++ b/client/huawei/MSRP/MSRP_Scope.docx
@@ -24,8 +24,6 @@
       </w:r>
     </w:p>
     <w:p>
-      <w:bookmarkStart w:id="0" w:name="_GoBack"/>
-      <w:bookmarkEnd w:id="0"/>
       <w:r>
         <w:t>The following specifications are included in the scope of work. The inclusions and exclusions sections provide more detailed lists of specific features that will be included or excluded from the project scope.</w:t>
       </w:r>
@@ -94,7 +92,7 @@
         </w:numPr>
       </w:pPr>
       <w:r>
-        <w:t>TODO</w:t>
+        <w:t>Messages listed in both RFCs</w:t>
       </w:r>
     </w:p>
     <w:p>
@@ -119,8 +117,10 @@
         </w:numPr>
       </w:pPr>
       <w:r>
-        <w:t>TODO</w:t>
-      </w:r>
+        <w:t>No exclusions</w:t>
+      </w:r>
+      <w:bookmarkStart w:id="0" w:name="_GoBack"/>
+      <w:bookmarkEnd w:id="0"/>
     </w:p>
     <w:p>
       <w:pPr>
@@ -809,15 +809,7 @@
     </w:p>
     <w:p>
       <w:r>
-        <w:t xml:space="preserve">Huawei will provide a work test environment for validation of the fuzzing definition. If the protocol is </w:t>
-      </w:r>
-      <w:proofErr w:type="gramStart"/>
-      <w:r>
-        <w:t>supported</w:t>
-      </w:r>
-      <w:proofErr w:type="gramEnd"/>
-      <w:r>
-        <w:t>, Huawei will provide a configuration for the Deja vu Security's lab containing two Huawei AR series routers.</w:t>
+        <w:t>Huawei will provide a work test environment for validation of the fuzzing definition. If the protocol is supported, Huawei will provide a configuration for the Deja vu Security's lab containing two Huawei AR series routers.</w:t>
       </w:r>
     </w:p>
     <w:p>

</xml_diff>